<commit_message>
2019/6/24 00:27 CST django learning template,model,view,etc
</commit_message>
<xml_diff>
--- a/Django学习.docx
+++ b/Django学习.docx
@@ -40,7 +40,7 @@
         <w:pStyle w:val="Normal"/>
         <w:numPr>
           <w:ilvl w:val="0"/>
-          <w:numId w:val="2"/>
+          <w:numId w:val="1"/>
         </w:numPr>
         <w:rPr/>
       </w:pPr>
@@ -179,7 +179,7 @@
         <w:pStyle w:val="Normal"/>
         <w:numPr>
           <w:ilvl w:val="0"/>
-          <w:numId w:val="2"/>
+          <w:numId w:val="1"/>
         </w:numPr>
         <w:jc w:val="left"/>
         <w:rPr/>
@@ -353,9 +353,76 @@
         <w:rPr/>
         <w:t>安装说明：</w:t>
       </w:r>
-      <w:r>
-        <w:rPr/>
-        <w:t>https://pypi.org/project/mysqlclient/</w:t>
+      <w:hyperlink r:id="rId2">
+        <w:r>
+          <w:rPr>
+            <w:rStyle w:val="Internet"/>
+          </w:rPr>
+          <w:t>https://pypi.org/project/mysqlclient/</w:t>
+        </w:r>
+      </w:hyperlink>
+    </w:p>
+    <w:p>
+      <w:pPr>
+        <w:pStyle w:val="Normal"/>
+        <w:rPr/>
+      </w:pPr>
+      <w:r>
+        <w:rPr/>
+      </w:r>
+    </w:p>
+    <w:p>
+      <w:pPr>
+        <w:pStyle w:val="Normal"/>
+        <w:numPr>
+          <w:ilvl w:val="0"/>
+          <w:numId w:val="1"/>
+        </w:numPr>
+        <w:rPr/>
+      </w:pPr>
+      <w:r>
+        <w:rPr/>
+        <w:t>django</w:t>
+      </w:r>
+      <w:r>
+        <w:rPr/>
+        <w:t>外键字段只能是整型，但是重载</w:t>
+      </w:r>
+      <w:r>
+        <w:rPr/>
+        <w:t>__str__(self)</w:t>
+      </w:r>
+      <w:r>
+        <w:rPr/>
+        <w:t>方法后外键字段输出的是外键在主表中的值。</w:t>
+      </w:r>
+    </w:p>
+    <w:p>
+      <w:pPr>
+        <w:pStyle w:val="Normal"/>
+        <w:numPr>
+          <w:ilvl w:val="0"/>
+          <w:numId w:val="0"/>
+        </w:numPr>
+        <w:ind w:left="720" w:hanging="0"/>
+        <w:rPr/>
+      </w:pPr>
+      <w:r>
+        <w:rPr/>
+      </w:r>
+    </w:p>
+    <w:p>
+      <w:pPr>
+        <w:pStyle w:val="Normal"/>
+        <w:numPr>
+          <w:ilvl w:val="0"/>
+          <w:numId w:val="0"/>
+        </w:numPr>
+        <w:ind w:left="720" w:hanging="0"/>
+        <w:rPr/>
+      </w:pPr>
+      <w:r>
+        <w:rPr/>
       </w:r>
     </w:p>
     <w:p>
@@ -400,202 +467,202 @@
   <w:abstractNum w:abstractNumId="1">
     <w:lvl w:ilvl="0">
       <w:start w:val="1"/>
-      <w:numFmt w:val="none"/>
-      <w:suff w:val="nothing"/>
-      <w:lvlText w:val=""/>
-      <w:lvlJc w:val="left"/>
-      <w:pPr>
-        <w:ind w:left="0" w:hanging="0"/>
+      <w:numFmt w:val="decimal"/>
+      <w:lvlText w:val="%1."/>
+      <w:lvlJc w:val="left"/>
+      <w:pPr>
+        <w:tabs>
+          <w:tab w:val="num" w:pos="720"/>
+        </w:tabs>
+        <w:ind w:left="720" w:hanging="360"/>
       </w:pPr>
     </w:lvl>
     <w:lvl w:ilvl="1">
       <w:start w:val="1"/>
-      <w:numFmt w:val="none"/>
-      <w:suff w:val="nothing"/>
-      <w:lvlText w:val=""/>
-      <w:lvlJc w:val="left"/>
-      <w:pPr>
-        <w:ind w:left="0" w:hanging="0"/>
+      <w:numFmt w:val="decimal"/>
+      <w:lvlText w:val="%2."/>
+      <w:lvlJc w:val="left"/>
+      <w:pPr>
+        <w:tabs>
+          <w:tab w:val="num" w:pos="1080"/>
+        </w:tabs>
+        <w:ind w:left="1080" w:hanging="360"/>
       </w:pPr>
     </w:lvl>
     <w:lvl w:ilvl="2">
       <w:start w:val="1"/>
-      <w:numFmt w:val="none"/>
-      <w:suff w:val="nothing"/>
-      <w:lvlText w:val=""/>
-      <w:lvlJc w:val="left"/>
-      <w:pPr>
-        <w:ind w:left="0" w:hanging="0"/>
+      <w:numFmt w:val="decimal"/>
+      <w:lvlText w:val="%3."/>
+      <w:lvlJc w:val="left"/>
+      <w:pPr>
+        <w:tabs>
+          <w:tab w:val="num" w:pos="1440"/>
+        </w:tabs>
+        <w:ind w:left="1440" w:hanging="360"/>
       </w:pPr>
     </w:lvl>
     <w:lvl w:ilvl="3">
       <w:start w:val="1"/>
-      <w:numFmt w:val="none"/>
-      <w:suff w:val="nothing"/>
-      <w:lvlText w:val=""/>
-      <w:lvlJc w:val="left"/>
-      <w:pPr>
-        <w:ind w:left="0" w:hanging="0"/>
+      <w:numFmt w:val="decimal"/>
+      <w:lvlText w:val="%4."/>
+      <w:lvlJc w:val="left"/>
+      <w:pPr>
+        <w:tabs>
+          <w:tab w:val="num" w:pos="1800"/>
+        </w:tabs>
+        <w:ind w:left="1800" w:hanging="360"/>
       </w:pPr>
     </w:lvl>
     <w:lvl w:ilvl="4">
       <w:start w:val="1"/>
-      <w:numFmt w:val="none"/>
-      <w:suff w:val="nothing"/>
-      <w:lvlText w:val=""/>
-      <w:lvlJc w:val="left"/>
-      <w:pPr>
-        <w:ind w:left="0" w:hanging="0"/>
+      <w:numFmt w:val="decimal"/>
+      <w:lvlText w:val="%5."/>
+      <w:lvlJc w:val="left"/>
+      <w:pPr>
+        <w:tabs>
+          <w:tab w:val="num" w:pos="2160"/>
+        </w:tabs>
+        <w:ind w:left="2160" w:hanging="360"/>
       </w:pPr>
     </w:lvl>
     <w:lvl w:ilvl="5">
       <w:start w:val="1"/>
-      <w:numFmt w:val="none"/>
-      <w:suff w:val="nothing"/>
-      <w:lvlText w:val=""/>
-      <w:lvlJc w:val="left"/>
-      <w:pPr>
-        <w:ind w:left="0" w:hanging="0"/>
+      <w:numFmt w:val="decimal"/>
+      <w:lvlText w:val="%6."/>
+      <w:lvlJc w:val="left"/>
+      <w:pPr>
+        <w:tabs>
+          <w:tab w:val="num" w:pos="2520"/>
+        </w:tabs>
+        <w:ind w:left="2520" w:hanging="360"/>
       </w:pPr>
     </w:lvl>
     <w:lvl w:ilvl="6">
       <w:start w:val="1"/>
-      <w:numFmt w:val="none"/>
-      <w:suff w:val="nothing"/>
-      <w:lvlText w:val=""/>
-      <w:lvlJc w:val="left"/>
-      <w:pPr>
-        <w:ind w:left="0" w:hanging="0"/>
+      <w:numFmt w:val="decimal"/>
+      <w:lvlText w:val="%7."/>
+      <w:lvlJc w:val="left"/>
+      <w:pPr>
+        <w:tabs>
+          <w:tab w:val="num" w:pos="2880"/>
+        </w:tabs>
+        <w:ind w:left="2880" w:hanging="360"/>
       </w:pPr>
     </w:lvl>
     <w:lvl w:ilvl="7">
       <w:start w:val="1"/>
-      <w:numFmt w:val="none"/>
-      <w:suff w:val="nothing"/>
-      <w:lvlText w:val=""/>
-      <w:lvlJc w:val="left"/>
-      <w:pPr>
-        <w:ind w:left="0" w:hanging="0"/>
+      <w:numFmt w:val="decimal"/>
+      <w:lvlText w:val="%8."/>
+      <w:lvlJc w:val="left"/>
+      <w:pPr>
+        <w:tabs>
+          <w:tab w:val="num" w:pos="3240"/>
+        </w:tabs>
+        <w:ind w:left="3240" w:hanging="360"/>
       </w:pPr>
     </w:lvl>
     <w:lvl w:ilvl="8">
       <w:start w:val="1"/>
-      <w:numFmt w:val="none"/>
-      <w:suff w:val="nothing"/>
-      <w:lvlText w:val=""/>
-      <w:lvlJc w:val="left"/>
-      <w:pPr>
-        <w:ind w:left="0" w:hanging="0"/>
+      <w:numFmt w:val="decimal"/>
+      <w:lvlText w:val="%9."/>
+      <w:lvlJc w:val="left"/>
+      <w:pPr>
+        <w:tabs>
+          <w:tab w:val="num" w:pos="3600"/>
+        </w:tabs>
+        <w:ind w:left="3600" w:hanging="360"/>
       </w:pPr>
     </w:lvl>
   </w:abstractNum>
   <w:abstractNum w:abstractNumId="2">
     <w:lvl w:ilvl="0">
       <w:start w:val="1"/>
-      <w:numFmt w:val="decimal"/>
-      <w:lvlText w:val="%1."/>
-      <w:lvlJc w:val="left"/>
-      <w:pPr>
-        <w:tabs>
-          <w:tab w:val="num" w:pos="720"/>
-        </w:tabs>
-        <w:ind w:left="720" w:hanging="360"/>
+      <w:numFmt w:val="none"/>
+      <w:suff w:val="nothing"/>
+      <w:lvlText w:val=""/>
+      <w:lvlJc w:val="left"/>
+      <w:pPr>
+        <w:ind w:left="0" w:hanging="0"/>
       </w:pPr>
     </w:lvl>
     <w:lvl w:ilvl="1">
       <w:start w:val="1"/>
-      <w:numFmt w:val="decimal"/>
-      <w:lvlText w:val="%2."/>
-      <w:lvlJc w:val="left"/>
-      <w:pPr>
-        <w:tabs>
-          <w:tab w:val="num" w:pos="1080"/>
-        </w:tabs>
-        <w:ind w:left="1080" w:hanging="360"/>
+      <w:numFmt w:val="none"/>
+      <w:suff w:val="nothing"/>
+      <w:lvlText w:val=""/>
+      <w:lvlJc w:val="left"/>
+      <w:pPr>
+        <w:ind w:left="0" w:hanging="0"/>
       </w:pPr>
     </w:lvl>
     <w:lvl w:ilvl="2">
       <w:start w:val="1"/>
-      <w:numFmt w:val="decimal"/>
-      <w:lvlText w:val="%3."/>
-      <w:lvlJc w:val="left"/>
-      <w:pPr>
-        <w:tabs>
-          <w:tab w:val="num" w:pos="1440"/>
-        </w:tabs>
-        <w:ind w:left="1440" w:hanging="360"/>
+      <w:numFmt w:val="none"/>
+      <w:suff w:val="nothing"/>
+      <w:lvlText w:val=""/>
+      <w:lvlJc w:val="left"/>
+      <w:pPr>
+        <w:ind w:left="0" w:hanging="0"/>
       </w:pPr>
     </w:lvl>
     <w:lvl w:ilvl="3">
       <w:start w:val="1"/>
-      <w:numFmt w:val="decimal"/>
-      <w:lvlText w:val="%4."/>
-      <w:lvlJc w:val="left"/>
-      <w:pPr>
-        <w:tabs>
-          <w:tab w:val="num" w:pos="1800"/>
-        </w:tabs>
-        <w:ind w:left="1800" w:hanging="360"/>
+      <w:numFmt w:val="none"/>
+      <w:suff w:val="nothing"/>
+      <w:lvlText w:val=""/>
+      <w:lvlJc w:val="left"/>
+      <w:pPr>
+        <w:ind w:left="0" w:hanging="0"/>
       </w:pPr>
     </w:lvl>
     <w:lvl w:ilvl="4">
       <w:start w:val="1"/>
-      <w:numFmt w:val="decimal"/>
-      <w:lvlText w:val="%5."/>
-      <w:lvlJc w:val="left"/>
-      <w:pPr>
-        <w:tabs>
-          <w:tab w:val="num" w:pos="2160"/>
-        </w:tabs>
-        <w:ind w:left="2160" w:hanging="360"/>
+      <w:numFmt w:val="none"/>
+      <w:suff w:val="nothing"/>
+      <w:lvlText w:val=""/>
+      <w:lvlJc w:val="left"/>
+      <w:pPr>
+        <w:ind w:left="0" w:hanging="0"/>
       </w:pPr>
     </w:lvl>
     <w:lvl w:ilvl="5">
       <w:start w:val="1"/>
-      <w:numFmt w:val="decimal"/>
-      <w:lvlText w:val="%6."/>
-      <w:lvlJc w:val="left"/>
-      <w:pPr>
-        <w:tabs>
-          <w:tab w:val="num" w:pos="2520"/>
-        </w:tabs>
-        <w:ind w:left="2520" w:hanging="360"/>
+      <w:numFmt w:val="none"/>
+      <w:suff w:val="nothing"/>
+      <w:lvlText w:val=""/>
+      <w:lvlJc w:val="left"/>
+      <w:pPr>
+        <w:ind w:left="0" w:hanging="0"/>
       </w:pPr>
     </w:lvl>
     <w:lvl w:ilvl="6">
       <w:start w:val="1"/>
-      <w:numFmt w:val="decimal"/>
-      <w:lvlText w:val="%7."/>
-      <w:lvlJc w:val="left"/>
-      <w:pPr>
-        <w:tabs>
-          <w:tab w:val="num" w:pos="2880"/>
-        </w:tabs>
-        <w:ind w:left="2880" w:hanging="360"/>
+      <w:numFmt w:val="none"/>
+      <w:suff w:val="nothing"/>
+      <w:lvlText w:val=""/>
+      <w:lvlJc w:val="left"/>
+      <w:pPr>
+        <w:ind w:left="0" w:hanging="0"/>
       </w:pPr>
     </w:lvl>
     <w:lvl w:ilvl="7">
       <w:start w:val="1"/>
-      <w:numFmt w:val="decimal"/>
-      <w:lvlText w:val="%8."/>
-      <w:lvlJc w:val="left"/>
-      <w:pPr>
-        <w:tabs>
-          <w:tab w:val="num" w:pos="3240"/>
-        </w:tabs>
-        <w:ind w:left="3240" w:hanging="360"/>
+      <w:numFmt w:val="none"/>
+      <w:suff w:val="nothing"/>
+      <w:lvlText w:val=""/>
+      <w:lvlJc w:val="left"/>
+      <w:pPr>
+        <w:ind w:left="0" w:hanging="0"/>
       </w:pPr>
     </w:lvl>
     <w:lvl w:ilvl="8">
       <w:start w:val="1"/>
-      <w:numFmt w:val="decimal"/>
-      <w:lvlText w:val="%9."/>
-      <w:lvlJc w:val="left"/>
-      <w:pPr>
-        <w:tabs>
-          <w:tab w:val="num" w:pos="3600"/>
-        </w:tabs>
-        <w:ind w:left="3600" w:hanging="360"/>
+      <w:numFmt w:val="none"/>
+      <w:suff w:val="nothing"/>
+      <w:lvlText w:val=""/>
+      <w:lvlJc w:val="left"/>
+      <w:pPr>
+        <w:ind w:left="0" w:hanging="0"/>
       </w:pPr>
     </w:lvl>
   </w:abstractNum>
@@ -646,6 +713,14 @@
     <w:qFormat/>
     <w:rPr/>
   </w:style>
+  <w:style w:type="character" w:styleId="Internet">
+    <w:name w:val="Internet 链接"/>
+    <w:rPr>
+      <w:color w:val="000080"/>
+      <w:u w:val="single"/>
+      <w:lang w:val="zxx" w:eastAsia="zxx" w:bidi="zxx"/>
+    </w:rPr>
+  </w:style>
   <w:style w:type="paragraph" w:styleId="Style15">
     <w:name w:val="标题样式"/>
     <w:basedOn w:val="Normal"/>

</xml_diff>